<commit_message>
edited UC for edits look at UC5
</commit_message>
<xml_diff>
--- a/word file/קובץ תשובת המרצה לעבודה 22727.docx
+++ b/word file/קובץ תשובת המרצה לעבודה 22727.docx
@@ -5,13 +5,11 @@
     <w:p>
       <w:pPr>
         <w:rPr>
-          <w:rFonts w:hint="cs"/>
           <w:b/>
           <w:bCs/>
           <w:sz w:val="24"/>
           <w:szCs w:val="24"/>
           <w:u w:val="single"/>
-          <w:rtl/>
         </w:rPr>
       </w:pPr>
       <w:bookmarkStart w:id="0" w:name="_Hlk188111153"/>
@@ -80,7 +78,25 @@
           <w:szCs w:val="24"/>
           <w:rtl/>
         </w:rPr>
-        <w:t xml:space="preserve"> חוזר מנהל מה"ט – </w:t>
+        <w:t xml:space="preserve"> חוזר מנהל </w:t>
+      </w:r>
+      <w:proofErr w:type="spellStart"/>
+      <w:r>
+        <w:rPr>
+          <w:sz w:val="24"/>
+          <w:szCs w:val="24"/>
+          <w:rtl/>
+        </w:rPr>
+        <w:t>מה"ט</w:t>
+      </w:r>
+      <w:proofErr w:type="spellEnd"/>
+      <w:r>
+        <w:rPr>
+          <w:sz w:val="24"/>
+          <w:szCs w:val="24"/>
+          <w:rtl/>
+        </w:rPr>
+        <w:t xml:space="preserve"> – </w:t>
       </w:r>
       <w:r>
         <w:rPr>
@@ -633,6 +649,7 @@
         </w:rPr>
         <w:t xml:space="preserve">שם המכללה  </w:t>
       </w:r>
+      <w:proofErr w:type="spellStart"/>
       <w:r>
         <w:rPr>
           <w:sz w:val="24"/>
@@ -640,7 +657,17 @@
           <w:u w:val="single" w:color="000000"/>
           <w:rtl/>
         </w:rPr>
-        <w:t xml:space="preserve">המכללה הטכנולוגית נוף הגליל </w:t>
+        <w:t>המכללה</w:t>
+      </w:r>
+      <w:proofErr w:type="spellEnd"/>
+      <w:r>
+        <w:rPr>
+          <w:sz w:val="24"/>
+          <w:szCs w:val="24"/>
+          <w:u w:val="single" w:color="000000"/>
+          <w:rtl/>
+        </w:rPr>
+        <w:t xml:space="preserve"> הטכנולוגית נוף הגליל </w:t>
       </w:r>
       <w:r>
         <w:rPr>
@@ -1199,12 +1226,21 @@
                 <w:szCs w:val="24"/>
               </w:rPr>
             </w:pPr>
-            <w:r>
-              <w:rPr>
-                <w:sz w:val="24"/>
-                <w:szCs w:val="24"/>
-              </w:rPr>
-              <w:t>Bsc / Mba</w:t>
+            <w:proofErr w:type="spellStart"/>
+            <w:r>
+              <w:rPr>
+                <w:sz w:val="24"/>
+                <w:szCs w:val="24"/>
+              </w:rPr>
+              <w:t>Bsc</w:t>
+            </w:r>
+            <w:proofErr w:type="spellEnd"/>
+            <w:r>
+              <w:rPr>
+                <w:sz w:val="24"/>
+                <w:szCs w:val="24"/>
+              </w:rPr>
+              <w:t xml:space="preserve"> / Mba</w:t>
             </w:r>
           </w:p>
         </w:tc>
@@ -1255,13 +1291,23 @@
                 <w:szCs w:val="24"/>
               </w:rPr>
             </w:pPr>
-            <w:r>
-              <w:rPr>
-                <w:sz w:val="24"/>
-                <w:szCs w:val="24"/>
-                <w:rtl/>
-              </w:rPr>
-              <w:t xml:space="preserve">יקינטון 23 חיפה </w:t>
+            <w:proofErr w:type="spellStart"/>
+            <w:r>
+              <w:rPr>
+                <w:sz w:val="24"/>
+                <w:szCs w:val="24"/>
+                <w:rtl/>
+              </w:rPr>
+              <w:t>יקינטון</w:t>
+            </w:r>
+            <w:proofErr w:type="spellEnd"/>
+            <w:r>
+              <w:rPr>
+                <w:sz w:val="24"/>
+                <w:szCs w:val="24"/>
+                <w:rtl/>
+              </w:rPr>
+              <w:t xml:space="preserve"> 23 חיפה </w:t>
             </w:r>
           </w:p>
         </w:tc>
@@ -1482,8 +1528,18 @@
           <w:szCs w:val="24"/>
           <w:rtl/>
         </w:rPr>
-        <w:t>חתימת הסטודנט               חתימת המנחה האישי           חתימת הגורם המקצועי מטעם מה"ט</w:t>
-      </w:r>
+        <w:t xml:space="preserve">חתימת הסטודנט               חתימת המנחה האישי           חתימת הגורם המקצועי מטעם </w:t>
+      </w:r>
+      <w:proofErr w:type="spellStart"/>
+      <w:r>
+        <w:rPr>
+          <w:sz w:val="24"/>
+          <w:szCs w:val="24"/>
+          <w:rtl/>
+        </w:rPr>
+        <w:t>מה"ט</w:t>
+      </w:r>
+      <w:proofErr w:type="spellEnd"/>
     </w:p>
     <w:p>
       <w:pPr>
@@ -1543,7 +1599,7 @@
     </w:p>
     <w:p>
       <w:pPr>
-        <w:pStyle w:val="1"/>
+        <w:pStyle w:val="Heading1"/>
         <w:rPr>
           <w:sz w:val="24"/>
           <w:szCs w:val="24"/>
@@ -1619,7 +1675,7 @@
     </w:p>
     <w:p>
       <w:pPr>
-        <w:pStyle w:val="1"/>
+        <w:pStyle w:val="Heading1"/>
         <w:rPr>
           <w:sz w:val="24"/>
           <w:szCs w:val="24"/>
@@ -1644,7 +1700,7 @@
     </w:p>
     <w:p>
       <w:pPr>
-        <w:pStyle w:val="2"/>
+        <w:pStyle w:val="Heading2"/>
         <w:rPr>
           <w:sz w:val="24"/>
           <w:szCs w:val="24"/>
@@ -1771,7 +1827,7 @@
     </w:p>
     <w:p>
       <w:pPr>
-        <w:pStyle w:val="2"/>
+        <w:pStyle w:val="Heading2"/>
         <w:rPr>
           <w:sz w:val="24"/>
           <w:szCs w:val="24"/>
@@ -1993,7 +2049,7 @@
     </w:p>
     <w:p>
       <w:pPr>
-        <w:pStyle w:val="1"/>
+        <w:pStyle w:val="Heading1"/>
         <w:rPr>
           <w:color w:val="32074F"/>
           <w:sz w:val="24"/>
@@ -2308,7 +2364,7 @@
     </w:p>
     <w:p>
       <w:pPr>
-        <w:pStyle w:val="1"/>
+        <w:pStyle w:val="Heading1"/>
         <w:rPr>
           <w:sz w:val="24"/>
           <w:szCs w:val="24"/>
@@ -2448,7 +2504,7 @@
     </w:p>
     <w:p>
       <w:pPr>
-        <w:pStyle w:val="1"/>
+        <w:pStyle w:val="Heading1"/>
         <w:rPr>
           <w:sz w:val="24"/>
           <w:szCs w:val="24"/>
@@ -2466,7 +2522,7 @@
     </w:p>
     <w:p>
       <w:pPr>
-        <w:pStyle w:val="2"/>
+        <w:pStyle w:val="Heading2"/>
         <w:rPr>
           <w:sz w:val="24"/>
           <w:szCs w:val="24"/>
@@ -2581,7 +2637,7 @@
     </w:p>
     <w:p>
       <w:pPr>
-        <w:pStyle w:val="2"/>
+        <w:pStyle w:val="Heading2"/>
         <w:rPr>
           <w:sz w:val="24"/>
           <w:szCs w:val="24"/>
@@ -2599,7 +2655,7 @@
     </w:p>
     <w:tbl>
       <w:tblPr>
-        <w:tblStyle w:val="a6"/>
+        <w:tblStyle w:val="TableGrid0"/>
         <w:tblpPr w:leftFromText="180" w:rightFromText="180" w:vertAnchor="text" w:tblpXSpec="center" w:tblpY="1"/>
         <w:tblOverlap w:val="never"/>
         <w:bidiVisual/>
@@ -3368,6 +3424,7 @@
               </w:rPr>
               <w:t xml:space="preserve"> של  </w:t>
             </w:r>
+            <w:proofErr w:type="spellStart"/>
             <w:r>
               <w:rPr>
                 <w:sz w:val="24"/>
@@ -3375,6 +3432,7 @@
               </w:rPr>
               <w:t>BCrypt</w:t>
             </w:r>
+            <w:proofErr w:type="spellEnd"/>
             <w:r>
               <w:rPr>
                 <w:sz w:val="24"/>
@@ -3620,7 +3678,7 @@
     </w:p>
     <w:tbl>
       <w:tblPr>
-        <w:tblStyle w:val="a6"/>
+        <w:tblStyle w:val="TableGrid0"/>
         <w:tblpPr w:leftFromText="180" w:rightFromText="180" w:vertAnchor="text" w:tblpXSpec="center" w:tblpY="1"/>
         <w:tblOverlap w:val="never"/>
         <w:bidiVisual/>
@@ -5198,7 +5256,7 @@
     </w:p>
     <w:tbl>
       <w:tblPr>
-        <w:tblStyle w:val="a6"/>
+        <w:tblStyle w:val="TableGrid0"/>
         <w:tblpPr w:leftFromText="180" w:rightFromText="180" w:vertAnchor="text" w:tblpXSpec="center" w:tblpY="1"/>
         <w:tblOverlap w:val="never"/>
         <w:bidiVisual/>
@@ -5368,7 +5426,7 @@
           </w:p>
           <w:p>
             <w:pPr>
-              <w:pStyle w:val="a3"/>
+              <w:pStyle w:val="ListParagraph"/>
               <w:numPr>
                 <w:ilvl w:val="0"/>
                 <w:numId w:val="6"/>
@@ -5418,7 +5476,7 @@
           </w:p>
           <w:p>
             <w:pPr>
-              <w:pStyle w:val="a3"/>
+              <w:pStyle w:val="ListParagraph"/>
               <w:numPr>
                 <w:ilvl w:val="0"/>
                 <w:numId w:val="6"/>
@@ -5452,7 +5510,7 @@
           </w:p>
           <w:p>
             <w:pPr>
-              <w:pStyle w:val="a3"/>
+              <w:pStyle w:val="ListParagraph"/>
               <w:numPr>
                 <w:ilvl w:val="0"/>
                 <w:numId w:val="6"/>
@@ -5477,7 +5535,7 @@
           </w:p>
           <w:p>
             <w:pPr>
-              <w:pStyle w:val="a3"/>
+              <w:pStyle w:val="ListParagraph"/>
               <w:numPr>
                 <w:ilvl w:val="0"/>
                 <w:numId w:val="6"/>
@@ -5510,7 +5568,7 @@
           </w:p>
           <w:p>
             <w:pPr>
-              <w:pStyle w:val="a3"/>
+              <w:pStyle w:val="ListParagraph"/>
               <w:numPr>
                 <w:ilvl w:val="0"/>
                 <w:numId w:val="6"/>
@@ -5543,7 +5601,7 @@
           </w:p>
           <w:p>
             <w:pPr>
-              <w:pStyle w:val="a3"/>
+              <w:pStyle w:val="ListParagraph"/>
               <w:numPr>
                 <w:ilvl w:val="0"/>
                 <w:numId w:val="6"/>
@@ -5585,7 +5643,7 @@
           </w:p>
           <w:p>
             <w:pPr>
-              <w:pStyle w:val="a3"/>
+              <w:pStyle w:val="ListParagraph"/>
               <w:numPr>
                 <w:ilvl w:val="0"/>
                 <w:numId w:val="6"/>
@@ -5618,7 +5676,7 @@
           </w:p>
           <w:p>
             <w:pPr>
-              <w:pStyle w:val="a3"/>
+              <w:pStyle w:val="ListParagraph"/>
               <w:numPr>
                 <w:ilvl w:val="0"/>
                 <w:numId w:val="6"/>
@@ -5668,7 +5726,7 @@
           </w:p>
           <w:p>
             <w:pPr>
-              <w:pStyle w:val="a3"/>
+              <w:pStyle w:val="ListParagraph"/>
               <w:numPr>
                 <w:ilvl w:val="0"/>
                 <w:numId w:val="6"/>
@@ -5718,7 +5776,7 @@
           </w:p>
           <w:p>
             <w:pPr>
-              <w:pStyle w:val="a3"/>
+              <w:pStyle w:val="ListParagraph"/>
               <w:numPr>
                 <w:ilvl w:val="0"/>
                 <w:numId w:val="6"/>
@@ -5767,7 +5825,7 @@
           </w:p>
           <w:p>
             <w:pPr>
-              <w:pStyle w:val="a3"/>
+              <w:pStyle w:val="ListParagraph"/>
               <w:numPr>
                 <w:ilvl w:val="0"/>
                 <w:numId w:val="6"/>
@@ -5827,7 +5885,7 @@
           </w:p>
           <w:p>
             <w:pPr>
-              <w:pStyle w:val="a3"/>
+              <w:pStyle w:val="ListParagraph"/>
               <w:numPr>
                 <w:ilvl w:val="0"/>
                 <w:numId w:val="6"/>
@@ -5887,7 +5945,7 @@
           </w:p>
           <w:p>
             <w:pPr>
-              <w:pStyle w:val="a3"/>
+              <w:pStyle w:val="ListParagraph"/>
               <w:numPr>
                 <w:ilvl w:val="0"/>
                 <w:numId w:val="6"/>
@@ -5947,7 +6005,7 @@
           </w:p>
           <w:p>
             <w:pPr>
-              <w:pStyle w:val="a3"/>
+              <w:pStyle w:val="ListParagraph"/>
               <w:numPr>
                 <w:ilvl w:val="0"/>
                 <w:numId w:val="6"/>
@@ -5999,7 +6057,7 @@
           </w:p>
           <w:p>
             <w:pPr>
-              <w:pStyle w:val="a3"/>
+              <w:pStyle w:val="ListParagraph"/>
               <w:numPr>
                 <w:ilvl w:val="0"/>
                 <w:numId w:val="6"/>
@@ -6059,7 +6117,7 @@
           </w:p>
           <w:p>
             <w:pPr>
-              <w:pStyle w:val="a3"/>
+              <w:pStyle w:val="ListParagraph"/>
               <w:numPr>
                 <w:ilvl w:val="0"/>
                 <w:numId w:val="6"/>
@@ -6326,7 +6384,7 @@
           </w:p>
           <w:p>
             <w:pPr>
-              <w:pStyle w:val="a3"/>
+              <w:pStyle w:val="ListParagraph"/>
               <w:numPr>
                 <w:ilvl w:val="0"/>
                 <w:numId w:val="5"/>
@@ -6351,7 +6409,7 @@
           </w:p>
           <w:p>
             <w:pPr>
-              <w:pStyle w:val="a3"/>
+              <w:pStyle w:val="ListParagraph"/>
               <w:numPr>
                 <w:ilvl w:val="0"/>
                 <w:numId w:val="5"/>
@@ -6377,7 +6435,7 @@
           </w:p>
           <w:p>
             <w:pPr>
-              <w:pStyle w:val="a3"/>
+              <w:pStyle w:val="ListParagraph"/>
               <w:numPr>
                 <w:ilvl w:val="0"/>
                 <w:numId w:val="5"/>
@@ -6402,7 +6460,7 @@
           </w:p>
           <w:p>
             <w:pPr>
-              <w:pStyle w:val="a3"/>
+              <w:pStyle w:val="ListParagraph"/>
               <w:numPr>
                 <w:ilvl w:val="0"/>
                 <w:numId w:val="5"/>
@@ -6423,7 +6481,27 @@
                 <w:szCs w:val="24"/>
                 <w:rtl/>
               </w:rPr>
-              <w:t>פרטי שולחנות המסעדה (כמה אנשים יכולים לשבת וכו..)</w:t>
+              <w:t xml:space="preserve">פרטי שולחנות המסעדה (כמה אנשים יכולים לשבת </w:t>
+            </w:r>
+            <w:proofErr w:type="spellStart"/>
+            <w:r>
+              <w:rPr>
+                <w:rFonts w:ascii="David" w:hAnsi="David" w:cs="David"/>
+                <w:sz w:val="24"/>
+                <w:szCs w:val="24"/>
+                <w:rtl/>
+              </w:rPr>
+              <w:t>וכו</w:t>
+            </w:r>
+            <w:proofErr w:type="spellEnd"/>
+            <w:r>
+              <w:rPr>
+                <w:rFonts w:ascii="David" w:hAnsi="David" w:cs="David"/>
+                <w:sz w:val="24"/>
+                <w:szCs w:val="24"/>
+                <w:rtl/>
+              </w:rPr>
+              <w:t>..)</w:t>
             </w:r>
             <w:r>
               <w:rPr>
@@ -6655,7 +6733,7 @@
     </w:p>
     <w:tbl>
       <w:tblPr>
-        <w:tblStyle w:val="a6"/>
+        <w:tblStyle w:val="TableGrid0"/>
         <w:tblpPr w:leftFromText="180" w:rightFromText="180" w:vertAnchor="text" w:tblpXSpec="center" w:tblpY="1"/>
         <w:tblOverlap w:val="never"/>
         <w:bidiVisual/>
@@ -7030,7 +7108,7 @@
           </w:p>
           <w:p>
             <w:pPr>
-              <w:pStyle w:val="a3"/>
+              <w:pStyle w:val="ListParagraph"/>
               <w:numPr>
                 <w:ilvl w:val="0"/>
                 <w:numId w:val="7"/>
@@ -7054,7 +7132,7 @@
           </w:p>
           <w:p>
             <w:pPr>
-              <w:pStyle w:val="a3"/>
+              <w:pStyle w:val="ListParagraph"/>
               <w:numPr>
                 <w:ilvl w:val="0"/>
                 <w:numId w:val="7"/>
@@ -7078,7 +7156,7 @@
           </w:p>
           <w:p>
             <w:pPr>
-              <w:pStyle w:val="a3"/>
+              <w:pStyle w:val="ListParagraph"/>
               <w:numPr>
                 <w:ilvl w:val="0"/>
                 <w:numId w:val="7"/>
@@ -7102,7 +7180,7 @@
           </w:p>
           <w:p>
             <w:pPr>
-              <w:pStyle w:val="a3"/>
+              <w:pStyle w:val="ListParagraph"/>
               <w:numPr>
                 <w:ilvl w:val="0"/>
                 <w:numId w:val="7"/>
@@ -7207,7 +7285,7 @@
     </w:p>
     <w:p>
       <w:pPr>
-        <w:pStyle w:val="1"/>
+        <w:pStyle w:val="Heading1"/>
         <w:rPr>
           <w:sz w:val="24"/>
           <w:szCs w:val="24"/>
@@ -7232,7 +7310,7 @@
     </w:p>
     <w:p>
       <w:pPr>
-        <w:pStyle w:val="1"/>
+        <w:pStyle w:val="Heading1"/>
         <w:rPr>
           <w:sz w:val="24"/>
           <w:szCs w:val="24"/>
@@ -7257,7 +7335,7 @@
     </w:p>
     <w:p>
       <w:pPr>
-        <w:pStyle w:val="2"/>
+        <w:pStyle w:val="Heading2"/>
         <w:rPr>
           <w:sz w:val="24"/>
           <w:szCs w:val="24"/>
@@ -7423,7 +7501,7 @@
     </w:p>
     <w:p>
       <w:pPr>
-        <w:pStyle w:val="a3"/>
+        <w:pStyle w:val="ListParagraph"/>
         <w:ind w:left="367"/>
         <w:rPr>
           <w:rFonts w:ascii="David" w:hAnsi="David" w:cs="David"/>
@@ -7451,7 +7529,7 @@
     </w:p>
     <w:p>
       <w:pPr>
-        <w:pStyle w:val="a3"/>
+        <w:pStyle w:val="ListParagraph"/>
         <w:ind w:left="367"/>
         <w:rPr>
           <w:rFonts w:ascii="David" w:hAnsi="David" w:cs="David"/>
@@ -7463,7 +7541,7 @@
     </w:p>
     <w:p>
       <w:pPr>
-        <w:pStyle w:val="a3"/>
+        <w:pStyle w:val="ListParagraph"/>
         <w:ind w:left="367"/>
         <w:rPr>
           <w:rFonts w:ascii="David" w:hAnsi="David" w:cs="David"/>
@@ -7475,7 +7553,7 @@
     </w:p>
     <w:p>
       <w:pPr>
-        <w:pStyle w:val="a3"/>
+        <w:pStyle w:val="ListParagraph"/>
         <w:ind w:left="367"/>
         <w:rPr>
           <w:rFonts w:ascii="David" w:hAnsi="David" w:cs="David"/>
@@ -7549,7 +7627,7 @@
     </w:p>
     <w:p>
       <w:pPr>
-        <w:pStyle w:val="a3"/>
+        <w:pStyle w:val="ListParagraph"/>
         <w:ind w:left="367"/>
         <w:rPr>
           <w:rFonts w:ascii="David" w:hAnsi="David" w:cs="David"/>
@@ -7563,7 +7641,7 @@
     </w:p>
     <w:p>
       <w:pPr>
-        <w:pStyle w:val="a3"/>
+        <w:pStyle w:val="ListParagraph"/>
         <w:ind w:left="367"/>
         <w:rPr>
           <w:rFonts w:ascii="David" w:hAnsi="David" w:cs="David"/>
@@ -7640,7 +7718,7 @@
     </w:p>
     <w:p>
       <w:pPr>
-        <w:pStyle w:val="a3"/>
+        <w:pStyle w:val="ListParagraph"/>
         <w:numPr>
           <w:ilvl w:val="0"/>
           <w:numId w:val="4"/>
@@ -7709,7 +7787,7 @@
     </w:p>
     <w:p>
       <w:pPr>
-        <w:pStyle w:val="a3"/>
+        <w:pStyle w:val="ListParagraph"/>
         <w:numPr>
           <w:ilvl w:val="0"/>
           <w:numId w:val="4"/>
@@ -7736,7 +7814,7 @@
     </w:p>
     <w:p>
       <w:pPr>
-        <w:pStyle w:val="a3"/>
+        <w:pStyle w:val="ListParagraph"/>
         <w:numPr>
           <w:ilvl w:val="0"/>
           <w:numId w:val="4"/>
@@ -7763,7 +7841,7 @@
     </w:p>
     <w:p>
       <w:pPr>
-        <w:pStyle w:val="a3"/>
+        <w:pStyle w:val="ListParagraph"/>
         <w:numPr>
           <w:ilvl w:val="0"/>
           <w:numId w:val="4"/>
@@ -7801,7 +7879,7 @@
     </w:p>
     <w:p>
       <w:pPr>
-        <w:pStyle w:val="a3"/>
+        <w:pStyle w:val="ListParagraph"/>
         <w:numPr>
           <w:ilvl w:val="0"/>
           <w:numId w:val="4"/>
@@ -7817,7 +7895,7 @@
     </w:p>
     <w:p>
       <w:pPr>
-        <w:pStyle w:val="a3"/>
+        <w:pStyle w:val="ListParagraph"/>
         <w:ind w:left="367"/>
         <w:rPr>
           <w:rFonts w:ascii="David" w:hAnsi="David" w:cs="David"/>
@@ -7874,7 +7952,7 @@
     </w:p>
     <w:p>
       <w:pPr>
-        <w:pStyle w:val="a3"/>
+        <w:pStyle w:val="ListParagraph"/>
         <w:ind w:left="367"/>
         <w:rPr>
           <w:rFonts w:ascii="David" w:hAnsi="David" w:cs="David"/>
@@ -7887,7 +7965,7 @@
     </w:p>
     <w:p>
       <w:pPr>
-        <w:pStyle w:val="a3"/>
+        <w:pStyle w:val="ListParagraph"/>
         <w:ind w:left="367"/>
         <w:rPr>
           <w:rFonts w:ascii="David" w:hAnsi="David" w:cs="David"/>
@@ -7900,7 +7978,7 @@
     </w:p>
     <w:p>
       <w:pPr>
-        <w:pStyle w:val="a3"/>
+        <w:pStyle w:val="ListParagraph"/>
         <w:ind w:left="367"/>
         <w:rPr>
           <w:rFonts w:ascii="David" w:hAnsi="David" w:cs="David"/>
@@ -7966,7 +8044,7 @@
     </w:p>
     <w:p>
       <w:pPr>
-        <w:pStyle w:val="a3"/>
+        <w:pStyle w:val="ListParagraph"/>
         <w:ind w:left="367"/>
         <w:rPr>
           <w:rFonts w:ascii="David" w:hAnsi="David" w:cs="David"/>
@@ -8051,7 +8129,7 @@
     </w:p>
     <w:p>
       <w:pPr>
-        <w:pStyle w:val="a3"/>
+        <w:pStyle w:val="ListParagraph"/>
         <w:ind w:left="367"/>
         <w:rPr>
           <w:rFonts w:ascii="David" w:hAnsi="David" w:cs="David"/>
@@ -8133,7 +8211,7 @@
     </w:p>
     <w:p>
       <w:pPr>
-        <w:pStyle w:val="a3"/>
+        <w:pStyle w:val="ListParagraph"/>
         <w:ind w:left="367"/>
         <w:rPr>
           <w:rFonts w:ascii="David" w:hAnsi="David" w:cs="David"/>
@@ -8195,7 +8273,7 @@
     </w:p>
     <w:p>
       <w:pPr>
-        <w:pStyle w:val="a3"/>
+        <w:pStyle w:val="ListParagraph"/>
         <w:ind w:left="367"/>
         <w:rPr>
           <w:rFonts w:ascii="David" w:hAnsi="David" w:cs="David"/>
@@ -8207,7 +8285,7 @@
     </w:p>
     <w:p>
       <w:pPr>
-        <w:pStyle w:val="a3"/>
+        <w:pStyle w:val="ListParagraph"/>
         <w:ind w:left="367"/>
         <w:rPr>
           <w:rFonts w:ascii="David" w:hAnsi="David" w:cs="David"/>
@@ -8323,7 +8401,7 @@
     </w:p>
     <w:p>
       <w:pPr>
-        <w:pStyle w:val="a3"/>
+        <w:pStyle w:val="ListParagraph"/>
         <w:ind w:left="367"/>
         <w:rPr>
           <w:rFonts w:ascii="David" w:hAnsi="David" w:cs="David"/>
@@ -8533,7 +8611,7 @@
     </w:p>
     <w:p>
       <w:pPr>
-        <w:pStyle w:val="a3"/>
+        <w:pStyle w:val="ListParagraph"/>
         <w:ind w:left="367"/>
         <w:rPr>
           <w:rFonts w:ascii="David" w:hAnsi="David" w:cs="David"/>
@@ -8603,7 +8681,7 @@
     </w:p>
     <w:p>
       <w:pPr>
-        <w:pStyle w:val="a3"/>
+        <w:pStyle w:val="ListParagraph"/>
         <w:ind w:left="367"/>
         <w:rPr>
           <w:rFonts w:ascii="David" w:hAnsi="David" w:cs="David"/>
@@ -8625,7 +8703,7 @@
     </w:p>
     <w:p>
       <w:pPr>
-        <w:pStyle w:val="a3"/>
+        <w:pStyle w:val="ListParagraph"/>
         <w:ind w:left="367"/>
         <w:rPr>
           <w:rFonts w:ascii="David" w:hAnsi="David" w:cs="David"/>
@@ -8692,7 +8770,7 @@
     </w:p>
     <w:p>
       <w:pPr>
-        <w:pStyle w:val="a3"/>
+        <w:pStyle w:val="ListParagraph"/>
         <w:ind w:left="367"/>
         <w:rPr>
           <w:rFonts w:ascii="David" w:hAnsi="David" w:cs="David"/>
@@ -8795,7 +8873,7 @@
     </w:p>
     <w:p>
       <w:pPr>
-        <w:pStyle w:val="a3"/>
+        <w:pStyle w:val="ListParagraph"/>
         <w:ind w:left="367"/>
         <w:rPr>
           <w:rFonts w:ascii="David" w:hAnsi="David" w:cs="David"/>
@@ -8967,7 +9045,7 @@
     </w:p>
     <w:p>
       <w:pPr>
-        <w:pStyle w:val="a3"/>
+        <w:pStyle w:val="ListParagraph"/>
         <w:ind w:left="367"/>
         <w:rPr>
           <w:rFonts w:ascii="David" w:hAnsi="David" w:cs="David"/>
@@ -8988,7 +9066,7 @@
     </w:p>
     <w:p>
       <w:pPr>
-        <w:pStyle w:val="a3"/>
+        <w:pStyle w:val="ListParagraph"/>
         <w:ind w:left="367"/>
         <w:rPr>
           <w:rFonts w:ascii="David" w:hAnsi="David" w:cs="David"/>
@@ -9293,7 +9371,7 @@
     </w:p>
     <w:p>
       <w:pPr>
-        <w:pStyle w:val="a3"/>
+        <w:pStyle w:val="ListParagraph"/>
         <w:numPr>
           <w:ilvl w:val="0"/>
           <w:numId w:val="7"/>
@@ -9320,7 +9398,7 @@
     </w:p>
     <w:p>
       <w:pPr>
-        <w:pStyle w:val="a3"/>
+        <w:pStyle w:val="ListParagraph"/>
         <w:rPr>
           <w:rFonts w:ascii="David" w:hAnsi="David" w:cs="David"/>
           <w:sz w:val="24"/>
@@ -9384,12 +9462,32 @@
           <w:szCs w:val="24"/>
           <w:rtl/>
         </w:rPr>
-        <w:t>לבעל הבית יהיה דף משלו שנותן לו יכולת לגשת לאוסף של אופציות אשר האחרים לא יכולים לגשת אליהם כגון הוספת\מחיקת (שולחנות, עובדים,מנות) הגישה לדף הזה תקרא אחרי כניסה מוצלחת של בעל</w:t>
-      </w:r>
-    </w:p>
-    <w:p>
-      <w:pPr>
-        <w:pStyle w:val="a3"/>
+        <w:t xml:space="preserve">לבעל הבית יהיה דף משלו שנותן לו יכולת לגשת לאוסף של אופציות אשר האחרים לא יכולים לגשת אליהם כגון הוספת\מחיקת (שולחנות, </w:t>
+      </w:r>
+      <w:proofErr w:type="spellStart"/>
+      <w:r>
+        <w:rPr>
+          <w:rFonts w:ascii="David" w:hAnsi="David" w:cs="David" w:hint="cs"/>
+          <w:sz w:val="24"/>
+          <w:szCs w:val="24"/>
+          <w:rtl/>
+        </w:rPr>
+        <w:t>עובדים,מנות</w:t>
+      </w:r>
+      <w:proofErr w:type="spellEnd"/>
+      <w:r>
+        <w:rPr>
+          <w:rFonts w:ascii="David" w:hAnsi="David" w:cs="David" w:hint="cs"/>
+          <w:sz w:val="24"/>
+          <w:szCs w:val="24"/>
+          <w:rtl/>
+        </w:rPr>
+        <w:t>) הגישה לדף הזה תקרא אחרי כניסה מוצלחת של בעל</w:t>
+      </w:r>
+    </w:p>
+    <w:p>
+      <w:pPr>
+        <w:pStyle w:val="ListParagraph"/>
         <w:numPr>
           <w:ilvl w:val="1"/>
           <w:numId w:val="7"/>
@@ -9413,7 +9511,7 @@
     </w:p>
     <w:p>
       <w:pPr>
-        <w:pStyle w:val="a3"/>
+        <w:pStyle w:val="ListParagraph"/>
         <w:ind w:left="1080"/>
         <w:rPr>
           <w:rFonts w:ascii="David" w:hAnsi="David" w:cs="David"/>
@@ -9483,7 +9581,7 @@
     </w:p>
     <w:p>
       <w:pPr>
-        <w:pStyle w:val="a3"/>
+        <w:pStyle w:val="ListParagraph"/>
         <w:ind w:left="1080"/>
         <w:rPr>
           <w:rFonts w:ascii="David" w:hAnsi="David" w:cs="David"/>
@@ -9521,7 +9619,7 @@
     </w:p>
     <w:p>
       <w:pPr>
-        <w:pStyle w:val="a3"/>
+        <w:pStyle w:val="ListParagraph"/>
         <w:numPr>
           <w:ilvl w:val="1"/>
           <w:numId w:val="7"/>
@@ -9545,7 +9643,7 @@
     </w:p>
     <w:p>
       <w:pPr>
-        <w:pStyle w:val="a3"/>
+        <w:pStyle w:val="ListParagraph"/>
         <w:ind w:left="1080"/>
         <w:rPr>
           <w:rFonts w:ascii="David" w:hAnsi="David" w:cs="David"/>
@@ -9616,7 +9714,7 @@
     </w:p>
     <w:p>
       <w:pPr>
-        <w:pStyle w:val="a3"/>
+        <w:pStyle w:val="ListParagraph"/>
         <w:ind w:left="1080"/>
         <w:rPr>
           <w:rFonts w:ascii="David" w:hAnsi="David" w:cs="David"/>
@@ -9637,7 +9735,7 @@
     </w:p>
     <w:p>
       <w:pPr>
-        <w:pStyle w:val="a3"/>
+        <w:pStyle w:val="ListParagraph"/>
         <w:numPr>
           <w:ilvl w:val="1"/>
           <w:numId w:val="7"/>
@@ -9661,7 +9759,7 @@
     </w:p>
     <w:p>
       <w:pPr>
-        <w:pStyle w:val="a3"/>
+        <w:pStyle w:val="ListParagraph"/>
         <w:ind w:left="1080"/>
         <w:rPr>
           <w:rFonts w:ascii="David" w:hAnsi="David" w:cs="David"/>
@@ -9731,7 +9829,7 @@
     </w:p>
     <w:p>
       <w:pPr>
-        <w:pStyle w:val="a3"/>
+        <w:pStyle w:val="ListParagraph"/>
         <w:ind w:left="1080"/>
         <w:rPr>
           <w:rFonts w:ascii="David" w:hAnsi="David" w:cs="David"/>
@@ -9769,7 +9867,7 @@
     </w:p>
     <w:p>
       <w:pPr>
-        <w:pStyle w:val="a3"/>
+        <w:pStyle w:val="ListParagraph"/>
         <w:ind w:left="1080"/>
         <w:rPr>
           <w:rFonts w:ascii="David" w:hAnsi="David" w:cs="David"/>
@@ -9781,7 +9879,7 @@
     </w:p>
     <w:p>
       <w:pPr>
-        <w:pStyle w:val="a3"/>
+        <w:pStyle w:val="ListParagraph"/>
         <w:ind w:left="1080"/>
         <w:rPr>
           <w:rFonts w:ascii="David" w:hAnsi="David" w:cs="David"/>
@@ -9793,7 +9891,7 @@
     </w:p>
     <w:p>
       <w:pPr>
-        <w:pStyle w:val="a3"/>
+        <w:pStyle w:val="ListParagraph"/>
         <w:ind w:left="1080"/>
         <w:rPr>
           <w:rFonts w:ascii="David" w:hAnsi="David" w:cs="David"/>
@@ -9805,7 +9903,7 @@
     </w:p>
     <w:p>
       <w:pPr>
-        <w:pStyle w:val="a3"/>
+        <w:pStyle w:val="ListParagraph"/>
         <w:ind w:left="1080"/>
         <w:rPr>
           <w:rFonts w:ascii="David" w:hAnsi="David" w:cs="David"/>
@@ -9817,7 +9915,7 @@
     </w:p>
     <w:p>
       <w:pPr>
-        <w:pStyle w:val="a3"/>
+        <w:pStyle w:val="ListParagraph"/>
         <w:ind w:left="1080"/>
         <w:rPr>
           <w:rFonts w:ascii="David" w:hAnsi="David" w:cs="David"/>
@@ -9829,7 +9927,7 @@
     </w:p>
     <w:p>
       <w:pPr>
-        <w:pStyle w:val="a3"/>
+        <w:pStyle w:val="ListParagraph"/>
         <w:ind w:left="1080"/>
         <w:rPr>
           <w:rFonts w:ascii="David" w:hAnsi="David" w:cs="David"/>
@@ -9841,7 +9939,7 @@
     </w:p>
     <w:p>
       <w:pPr>
-        <w:pStyle w:val="a3"/>
+        <w:pStyle w:val="ListParagraph"/>
         <w:ind w:left="1080"/>
         <w:rPr>
           <w:rFonts w:ascii="David" w:hAnsi="David" w:cs="David"/>
@@ -9912,7 +10010,7 @@
     </w:p>
     <w:p>
       <w:pPr>
-        <w:pStyle w:val="a3"/>
+        <w:pStyle w:val="ListParagraph"/>
         <w:ind w:left="1080"/>
         <w:rPr>
           <w:rFonts w:ascii="David" w:hAnsi="David" w:cs="David"/>
@@ -9933,7 +10031,7 @@
     </w:p>
     <w:p>
       <w:pPr>
-        <w:pStyle w:val="a3"/>
+        <w:pStyle w:val="ListParagraph"/>
         <w:ind w:left="1080"/>
         <w:rPr>
           <w:rFonts w:ascii="David" w:hAnsi="David" w:cs="David"/>
@@ -9945,7 +10043,7 @@
     </w:p>
     <w:p>
       <w:pPr>
-        <w:pStyle w:val="a3"/>
+        <w:pStyle w:val="ListParagraph"/>
         <w:numPr>
           <w:ilvl w:val="1"/>
           <w:numId w:val="7"/>
@@ -9986,7 +10084,7 @@
     </w:p>
     <w:p>
       <w:pPr>
-        <w:pStyle w:val="a3"/>
+        <w:pStyle w:val="ListParagraph"/>
         <w:ind w:left="1080"/>
         <w:rPr>
           <w:rFonts w:ascii="David" w:hAnsi="David" w:cs="David"/>
@@ -10057,7 +10155,7 @@
     </w:p>
     <w:p>
       <w:pPr>
-        <w:pStyle w:val="a3"/>
+        <w:pStyle w:val="ListParagraph"/>
         <w:ind w:left="1080"/>
         <w:rPr>
           <w:rFonts w:ascii="David" w:hAnsi="David" w:cs="David"/>
@@ -10069,7 +10167,7 @@
     </w:p>
     <w:p>
       <w:pPr>
-        <w:pStyle w:val="a3"/>
+        <w:pStyle w:val="ListParagraph"/>
         <w:ind w:left="1080"/>
         <w:rPr>
           <w:rFonts w:ascii="David" w:hAnsi="David" w:cs="David"/>
@@ -10141,7 +10239,7 @@
     </w:p>
     <w:p>
       <w:pPr>
-        <w:pStyle w:val="a3"/>
+        <w:pStyle w:val="ListParagraph"/>
         <w:ind w:left="1080"/>
         <w:rPr>
           <w:rFonts w:ascii="David" w:hAnsi="David" w:cs="David"/>
@@ -10153,7 +10251,7 @@
     </w:p>
     <w:p>
       <w:pPr>
-        <w:pStyle w:val="a3"/>
+        <w:pStyle w:val="ListParagraph"/>
         <w:ind w:left="1080"/>
         <w:rPr>
           <w:rFonts w:ascii="David" w:hAnsi="David" w:cs="David"/>
@@ -10165,7 +10263,7 @@
     </w:p>
     <w:p>
       <w:pPr>
-        <w:pStyle w:val="a3"/>
+        <w:pStyle w:val="ListParagraph"/>
         <w:ind w:left="1080"/>
         <w:rPr>
           <w:rFonts w:ascii="David" w:hAnsi="David" w:cs="David"/>
@@ -10176,26 +10274,38 @@
     </w:p>
     <w:p>
       <w:pPr>
-        <w:pStyle w:val="1"/>
-        <w:rPr>
-          <w:sz w:val="24"/>
-          <w:szCs w:val="24"/>
-        </w:rPr>
-      </w:pPr>
-      <w:r>
-        <w:rPr>
-          <w:sz w:val="24"/>
-          <w:szCs w:val="24"/>
-          <w:rtl/>
-        </w:rPr>
-        <w:t>שימוש במבני נתונים וארגון קבצים:</w:t>
-      </w:r>
-    </w:p>
+        <w:pStyle w:val="Heading1"/>
+      </w:pPr>
+      <w:r>
+        <w:rPr>
+          <w:rFonts w:hint="cs"/>
+          <w:rtl/>
+        </w:rPr>
+        <w:t xml:space="preserve">שימוש במבני נתונים וארגון קבצים </w:t>
+      </w:r>
+    </w:p>
+    <w:p>
+      <w:pPr>
+        <w:pStyle w:val="Heading2"/>
+        <w:rPr>
+          <w:rtl/>
+        </w:rPr>
+      </w:pPr>
+      <w:r>
+        <w:rPr>
+          <w:rFonts w:hint="cs"/>
+          <w:rtl/>
+        </w:rPr>
+        <w:t xml:space="preserve">נא פרט את מבני הנתונים. </w:t>
+      </w:r>
+    </w:p>
+    <w:p/>
     <w:p>
       <w:pPr>
         <w:bidi w:val="0"/>
         <w:spacing w:after="160"/>
         <w:ind w:left="0" w:firstLine="0"/>
+        <w:jc w:val="right"/>
         <w:rPr>
           <w:b/>
           <w:bCs/>
@@ -10215,7 +10325,7 @@
     </w:p>
     <w:p>
       <w:pPr>
-        <w:pStyle w:val="1"/>
+        <w:pStyle w:val="Heading1"/>
         <w:rPr>
           <w:sz w:val="24"/>
           <w:szCs w:val="24"/>
@@ -10234,7 +10344,7 @@
     </w:p>
     <w:p>
       <w:pPr>
-        <w:pStyle w:val="2"/>
+        <w:pStyle w:val="Heading2"/>
         <w:rPr>
           <w:sz w:val="24"/>
           <w:szCs w:val="24"/>
@@ -10260,34 +10370,20 @@
     <w:p>
       <w:pPr>
         <w:rPr>
-          <w:rFonts w:hint="cs"/>
-          <w:sz w:val="24"/>
-          <w:szCs w:val="24"/>
           <w:rtl/>
         </w:rPr>
       </w:pPr>
       <w:r>
         <w:rPr>
           <w:noProof/>
-          <w:sz w:val="24"/>
-          <w:szCs w:val="24"/>
-        </w:rPr>
-        <w:t>S</w:t>
-      </w:r>
-      <w:r>
-        <w:rPr>
-          <w:rFonts w:hint="cs"/>
-          <w:noProof/>
-          <w:sz w:val="24"/>
-          <w:szCs w:val="24"/>
           <w:rtl/>
           <w:lang w:val="he-IL"/>
         </w:rPr>
         <w:drawing>
-          <wp:inline distT="0" distB="0" distL="0" distR="0" wp14:anchorId="6BF224E0" wp14:editId="5C8ACD32">
-            <wp:extent cx="6372225" cy="6699250"/>
-            <wp:effectExtent l="0" t="0" r="9525" b="6350"/>
-            <wp:docPr id="1358910737" name="תמונה 2"/>
+          <wp:inline distT="0" distB="0" distL="0" distR="0" wp14:anchorId="456726C5" wp14:editId="05E4D08A">
+            <wp:extent cx="5906770" cy="6689725"/>
+            <wp:effectExtent l="0" t="0" r="0" b="0"/>
+            <wp:docPr id="495639026" name="Picture 2"/>
             <wp:cNvGraphicFramePr>
               <a:graphicFrameLocks xmlns:a="http://schemas.openxmlformats.org/drawingml/2006/main" noChangeAspect="1"/>
             </wp:cNvGraphicFramePr>
@@ -10295,7 +10391,7 @@
               <a:graphicData uri="http://schemas.openxmlformats.org/drawingml/2006/picture">
                 <pic:pic xmlns:pic="http://schemas.openxmlformats.org/drawingml/2006/picture">
                   <pic:nvPicPr>
-                    <pic:cNvPr id="1358910737" name="תמונה 1358910737"/>
+                    <pic:cNvPr id="495639026" name="Picture 495639026"/>
                     <pic:cNvPicPr/>
                   </pic:nvPicPr>
                   <pic:blipFill>
@@ -10313,7 +10409,7 @@
                   <pic:spPr>
                     <a:xfrm>
                       <a:off x="0" y="0"/>
-                      <a:ext cx="6372225" cy="6699250"/>
+                      <a:ext cx="5906770" cy="6689725"/>
                     </a:xfrm>
                     <a:prstGeom prst="rect">
                       <a:avLst/>
@@ -10328,7 +10424,7 @@
     </w:p>
     <w:p>
       <w:pPr>
-        <w:pStyle w:val="a3"/>
+        <w:pStyle w:val="ListParagraph"/>
         <w:numPr>
           <w:ilvl w:val="0"/>
           <w:numId w:val="4"/>
@@ -11010,7 +11106,7 @@
     <w:lvl w:ilvl="0">
       <w:start w:val="1"/>
       <w:numFmt w:val="decimal"/>
-      <w:pStyle w:val="1"/>
+      <w:pStyle w:val="Heading1"/>
       <w:lvlText w:val="%1."/>
       <w:lvlJc w:val="left"/>
       <w:pPr>
@@ -11035,7 +11131,7 @@
     <w:lvl w:ilvl="1">
       <w:start w:val="1"/>
       <w:numFmt w:val="decimal"/>
-      <w:pStyle w:val="2"/>
+      <w:pStyle w:val="Heading2"/>
       <w:lvlText w:val="%1.%2."/>
       <w:lvlJc w:val="left"/>
       <w:pPr>
@@ -11443,7 +11539,7 @@
     <w:lvl w:ilvl="0" w:tplc="7C649374">
       <w:start w:val="1"/>
       <w:numFmt w:val="hebrew1"/>
-      <w:pStyle w:val="3"/>
+      <w:pStyle w:val="Heading3"/>
       <w:lvlText w:val="%1."/>
       <w:lvlJc w:val="left"/>
       <w:pPr>
@@ -12081,7 +12177,7 @@
     <w:lsdException w:name="Unresolved Mention" w:semiHidden="1" w:unhideWhenUsed="1"/>
     <w:lsdException w:name="Smart Link" w:semiHidden="1" w:unhideWhenUsed="1"/>
   </w:latentStyles>
-  <w:style w:type="paragraph" w:default="1" w:styleId="a">
+  <w:style w:type="paragraph" w:default="1" w:styleId="Normal">
     <w:name w:val="Normal"/>
     <w:qFormat/>
     <w:rsid w:val="001F4C7D"/>
@@ -12097,11 +12193,11 @@
       <w:szCs w:val="28"/>
     </w:rPr>
   </w:style>
-  <w:style w:type="paragraph" w:styleId="1">
+  <w:style w:type="paragraph" w:styleId="Heading1">
     <w:name w:val="heading 1"/>
-    <w:basedOn w:val="a"/>
-    <w:next w:val="a"/>
-    <w:link w:val="10"/>
+    <w:basedOn w:val="Normal"/>
+    <w:next w:val="Normal"/>
+    <w:link w:val="Heading1Char"/>
     <w:uiPriority w:val="9"/>
     <w:qFormat/>
     <w:rsid w:val="001F4C7D"/>
@@ -12119,11 +12215,11 @@
       <w:szCs w:val="26"/>
     </w:rPr>
   </w:style>
-  <w:style w:type="paragraph" w:styleId="2">
+  <w:style w:type="paragraph" w:styleId="Heading2">
     <w:name w:val="heading 2"/>
-    <w:basedOn w:val="a"/>
-    <w:next w:val="a"/>
-    <w:link w:val="20"/>
+    <w:basedOn w:val="Normal"/>
+    <w:next w:val="Normal"/>
+    <w:link w:val="Heading2Char"/>
     <w:uiPriority w:val="9"/>
     <w:unhideWhenUsed/>
     <w:qFormat/>
@@ -12141,11 +12237,11 @@
       <w:szCs w:val="26"/>
     </w:rPr>
   </w:style>
-  <w:style w:type="paragraph" w:styleId="3">
+  <w:style w:type="paragraph" w:styleId="Heading3">
     <w:name w:val="heading 3"/>
-    <w:basedOn w:val="a"/>
-    <w:next w:val="a"/>
-    <w:link w:val="30"/>
+    <w:basedOn w:val="Normal"/>
+    <w:next w:val="Normal"/>
+    <w:link w:val="Heading3Char"/>
     <w:uiPriority w:val="9"/>
     <w:unhideWhenUsed/>
     <w:qFormat/>
@@ -12164,13 +12260,13 @@
       <w:u w:val="single" w:color="000000"/>
     </w:rPr>
   </w:style>
-  <w:style w:type="character" w:default="1" w:styleId="a0">
+  <w:style w:type="character" w:default="1" w:styleId="DefaultParagraphFont">
     <w:name w:val="Default Paragraph Font"/>
     <w:uiPriority w:val="1"/>
     <w:semiHidden/>
     <w:unhideWhenUsed/>
   </w:style>
-  <w:style w:type="table" w:default="1" w:styleId="a1">
+  <w:style w:type="table" w:default="1" w:styleId="TableNormal">
     <w:name w:val="Normal Table"/>
     <w:uiPriority w:val="99"/>
     <w:semiHidden/>
@@ -12185,7 +12281,7 @@
       </w:tblCellMar>
     </w:tblPr>
   </w:style>
-  <w:style w:type="numbering" w:default="1" w:styleId="a2">
+  <w:style w:type="numbering" w:default="1" w:styleId="NoList">
     <w:name w:val="No List"/>
     <w:uiPriority w:val="99"/>
     <w:semiHidden/>
@@ -12205,9 +12301,9 @@
       </w:tblCellMar>
     </w:tblPr>
   </w:style>
-  <w:style w:type="paragraph" w:styleId="a3">
+  <w:style w:type="paragraph" w:styleId="ListParagraph">
     <w:name w:val="List Paragraph"/>
-    <w:basedOn w:val="a"/>
+    <w:basedOn w:val="Normal"/>
     <w:uiPriority w:val="34"/>
     <w:qFormat/>
     <w:rsid w:val="00CC3D20"/>
@@ -12222,10 +12318,10 @@
       <w:sz w:val="22"/>
     </w:rPr>
   </w:style>
-  <w:style w:type="paragraph" w:styleId="a4">
+  <w:style w:type="paragraph" w:styleId="Header">
     <w:name w:val="header"/>
-    <w:basedOn w:val="a"/>
-    <w:link w:val="a5"/>
+    <w:basedOn w:val="Normal"/>
+    <w:link w:val="HeaderChar"/>
     <w:uiPriority w:val="99"/>
     <w:unhideWhenUsed/>
     <w:rsid w:val="00F25502"/>
@@ -12237,10 +12333,10 @@
       <w:spacing w:line="240" w:lineRule="auto"/>
     </w:pPr>
   </w:style>
-  <w:style w:type="character" w:customStyle="1" w:styleId="a5">
-    <w:name w:val="כותרת עליונה תו"/>
-    <w:basedOn w:val="a0"/>
-    <w:link w:val="a4"/>
+  <w:style w:type="character" w:customStyle="1" w:styleId="HeaderChar">
+    <w:name w:val="Header Char"/>
+    <w:basedOn w:val="DefaultParagraphFont"/>
+    <w:link w:val="Header"/>
     <w:uiPriority w:val="99"/>
     <w:rsid w:val="00F25502"/>
     <w:rPr>
@@ -12249,9 +12345,9 @@
       <w:sz w:val="26"/>
     </w:rPr>
   </w:style>
-  <w:style w:type="table" w:styleId="a6">
+  <w:style w:type="table" w:styleId="TableGrid0">
     <w:name w:val="Table Grid"/>
-    <w:basedOn w:val="a1"/>
+    <w:basedOn w:val="TableNormal"/>
     <w:uiPriority w:val="39"/>
     <w:rsid w:val="00E015AA"/>
     <w:pPr>
@@ -12270,7 +12366,7 @@
   </w:style>
   <w:style w:type="character" w:styleId="Hyperlink">
     <w:name w:val="Hyperlink"/>
-    <w:basedOn w:val="a0"/>
+    <w:basedOn w:val="DefaultParagraphFont"/>
     <w:uiPriority w:val="99"/>
     <w:unhideWhenUsed/>
     <w:rsid w:val="000D261B"/>
@@ -12279,10 +12375,10 @@
       <w:u w:val="single"/>
     </w:rPr>
   </w:style>
-  <w:style w:type="paragraph" w:styleId="a7">
+  <w:style w:type="paragraph" w:styleId="BalloonText">
     <w:name w:val="Balloon Text"/>
-    <w:basedOn w:val="a"/>
-    <w:link w:val="a8"/>
+    <w:basedOn w:val="Normal"/>
+    <w:link w:val="BalloonTextChar"/>
     <w:uiPriority w:val="99"/>
     <w:semiHidden/>
     <w:unhideWhenUsed/>
@@ -12296,10 +12392,10 @@
       <w:szCs w:val="16"/>
     </w:rPr>
   </w:style>
-  <w:style w:type="character" w:customStyle="1" w:styleId="a8">
-    <w:name w:val="טקסט בלונים תו"/>
-    <w:basedOn w:val="a0"/>
-    <w:link w:val="a7"/>
+  <w:style w:type="character" w:customStyle="1" w:styleId="BalloonTextChar">
+    <w:name w:val="Balloon Text Char"/>
+    <w:basedOn w:val="DefaultParagraphFont"/>
+    <w:link w:val="BalloonText"/>
     <w:uiPriority w:val="99"/>
     <w:semiHidden/>
     <w:rsid w:val="00F8613E"/>
@@ -12310,10 +12406,10 @@
       <w:szCs w:val="16"/>
     </w:rPr>
   </w:style>
-  <w:style w:type="paragraph" w:styleId="HTML">
+  <w:style w:type="paragraph" w:styleId="HTMLPreformatted">
     <w:name w:val="HTML Preformatted"/>
-    <w:basedOn w:val="a"/>
-    <w:link w:val="HTML0"/>
+    <w:basedOn w:val="Normal"/>
+    <w:link w:val="HTMLPreformattedChar"/>
     <w:uiPriority w:val="99"/>
     <w:semiHidden/>
     <w:unhideWhenUsed/>
@@ -12348,10 +12444,10 @@
       <w:szCs w:val="20"/>
     </w:rPr>
   </w:style>
-  <w:style w:type="character" w:customStyle="1" w:styleId="HTML0">
-    <w:name w:val="HTML מעוצב מראש תו"/>
-    <w:basedOn w:val="a0"/>
-    <w:link w:val="HTML"/>
+  <w:style w:type="character" w:customStyle="1" w:styleId="HTMLPreformattedChar">
+    <w:name w:val="HTML Preformatted Char"/>
+    <w:basedOn w:val="DefaultParagraphFont"/>
+    <w:link w:val="HTMLPreformatted"/>
     <w:uiPriority w:val="99"/>
     <w:semiHidden/>
     <w:rsid w:val="00F83B4F"/>
@@ -12361,10 +12457,10 @@
       <w:szCs w:val="20"/>
     </w:rPr>
   </w:style>
-  <w:style w:type="character" w:customStyle="1" w:styleId="10">
-    <w:name w:val="כותרת 1 תו"/>
-    <w:basedOn w:val="a0"/>
-    <w:link w:val="1"/>
+  <w:style w:type="character" w:customStyle="1" w:styleId="Heading1Char">
+    <w:name w:val="Heading 1 Char"/>
+    <w:basedOn w:val="DefaultParagraphFont"/>
+    <w:link w:val="Heading1"/>
     <w:uiPriority w:val="9"/>
     <w:rsid w:val="001F4C7D"/>
     <w:rPr>
@@ -12376,10 +12472,10 @@
       <w:szCs w:val="26"/>
     </w:rPr>
   </w:style>
-  <w:style w:type="character" w:customStyle="1" w:styleId="20">
-    <w:name w:val="כותרת 2 תו"/>
-    <w:basedOn w:val="a0"/>
-    <w:link w:val="2"/>
+  <w:style w:type="character" w:customStyle="1" w:styleId="Heading2Char">
+    <w:name w:val="Heading 2 Char"/>
+    <w:basedOn w:val="DefaultParagraphFont"/>
+    <w:link w:val="Heading2"/>
     <w:uiPriority w:val="9"/>
     <w:rsid w:val="001F4C7D"/>
     <w:rPr>
@@ -12389,10 +12485,10 @@
       <w:szCs w:val="26"/>
     </w:rPr>
   </w:style>
-  <w:style w:type="character" w:customStyle="1" w:styleId="30">
-    <w:name w:val="כותרת 3 תו"/>
-    <w:basedOn w:val="a0"/>
-    <w:link w:val="3"/>
+  <w:style w:type="character" w:customStyle="1" w:styleId="Heading3Char">
+    <w:name w:val="Heading 3 Char"/>
+    <w:basedOn w:val="DefaultParagraphFont"/>
+    <w:link w:val="Heading3"/>
     <w:uiPriority w:val="9"/>
     <w:rsid w:val="001F4C7D"/>
     <w:rPr>
@@ -12407,7 +12503,7 @@
   </w:style>
   <w:style w:type="paragraph" w:customStyle="1" w:styleId="fs-1p4">
     <w:name w:val="fs-1p4"/>
-    <w:basedOn w:val="a"/>
+    <w:basedOn w:val="Normal"/>
     <w:rsid w:val="00A3556A"/>
     <w:pPr>
       <w:bidi w:val="0"/>
@@ -12423,7 +12519,7 @@
   </w:style>
   <w:style w:type="character" w:styleId="FollowedHyperlink">
     <w:name w:val="FollowedHyperlink"/>
-    <w:basedOn w:val="a0"/>
+    <w:basedOn w:val="DefaultParagraphFont"/>
     <w:uiPriority w:val="99"/>
     <w:semiHidden/>
     <w:unhideWhenUsed/>
@@ -12433,9 +12529,9 @@
       <w:u w:val="single"/>
     </w:rPr>
   </w:style>
-  <w:style w:type="character" w:customStyle="1" w:styleId="11">
+  <w:style w:type="character" w:customStyle="1" w:styleId="1">
     <w:name w:val="אזכור לא מזוהה1"/>
-    <w:basedOn w:val="a0"/>
+    <w:basedOn w:val="DefaultParagraphFont"/>
     <w:uiPriority w:val="99"/>
     <w:semiHidden/>
     <w:unhideWhenUsed/>

</xml_diff>

<commit_message>
added ERD check ERD1
</commit_message>
<xml_diff>
--- a/word file/קובץ תשובת המרצה לעבודה 22727.docx
+++ b/word file/קובץ תשובת המרצה לעבודה 22727.docx
@@ -29,7 +29,6 @@
     <w:p>
       <w:pPr>
         <w:ind w:right="1562"/>
-        <w:jc w:val="right"/>
         <w:rPr>
           <w:sz w:val="24"/>
           <w:szCs w:val="24"/>
@@ -48,7 +47,6 @@
     <w:p>
       <w:pPr>
         <w:ind w:right="1562"/>
-        <w:jc w:val="right"/>
         <w:rPr>
           <w:sz w:val="24"/>
           <w:szCs w:val="24"/>
@@ -287,7 +285,6 @@
           <w:p>
             <w:pPr>
               <w:ind w:right="377"/>
-              <w:jc w:val="center"/>
               <w:rPr>
                 <w:sz w:val="24"/>
                 <w:szCs w:val="24"/>
@@ -307,7 +304,6 @@
           <w:p>
             <w:pPr>
               <w:ind w:right="156"/>
-              <w:jc w:val="center"/>
               <w:rPr>
                 <w:sz w:val="24"/>
                 <w:szCs w:val="24"/>
@@ -338,7 +334,6 @@
           <w:p>
             <w:pPr>
               <w:ind w:right="247"/>
-              <w:jc w:val="center"/>
               <w:rPr>
                 <w:sz w:val="24"/>
                 <w:szCs w:val="24"/>
@@ -369,7 +364,6 @@
           <w:p>
             <w:pPr>
               <w:ind w:right="499"/>
-              <w:jc w:val="center"/>
               <w:rPr>
                 <w:sz w:val="24"/>
                 <w:szCs w:val="24"/>
@@ -400,7 +394,6 @@
           <w:p>
             <w:pPr>
               <w:ind w:right="331"/>
-              <w:jc w:val="center"/>
               <w:rPr>
                 <w:sz w:val="24"/>
                 <w:szCs w:val="24"/>
@@ -450,7 +443,6 @@
           <w:p>
             <w:pPr>
               <w:ind w:right="137"/>
-              <w:jc w:val="center"/>
               <w:rPr>
                 <w:sz w:val="24"/>
                 <w:szCs w:val="24"/>
@@ -487,7 +479,6 @@
           <w:p>
             <w:pPr>
               <w:ind w:left="129"/>
-              <w:jc w:val="center"/>
               <w:rPr>
                 <w:sz w:val="24"/>
                 <w:szCs w:val="24"/>
@@ -508,7 +499,6 @@
           <w:p>
             <w:pPr>
               <w:ind w:left="190"/>
-              <w:jc w:val="center"/>
               <w:rPr>
                 <w:sz w:val="24"/>
                 <w:szCs w:val="24"/>
@@ -529,7 +519,6 @@
           <w:p>
             <w:pPr>
               <w:ind w:right="50"/>
-              <w:jc w:val="center"/>
               <w:rPr>
                 <w:sz w:val="24"/>
                 <w:szCs w:val="24"/>
@@ -559,7 +548,6 @@
           <w:p>
             <w:pPr>
               <w:ind w:left="365"/>
-              <w:jc w:val="center"/>
               <w:rPr>
                 <w:sz w:val="24"/>
                 <w:szCs w:val="24"/>
@@ -589,7 +577,6 @@
           <w:p>
             <w:pPr>
               <w:ind w:right="60"/>
-              <w:jc w:val="center"/>
               <w:rPr>
                 <w:sz w:val="24"/>
                 <w:szCs w:val="24"/>
@@ -612,7 +599,6 @@
       <w:pPr>
         <w:spacing w:after="63"/>
         <w:ind w:left="19"/>
-        <w:jc w:val="center"/>
         <w:rPr>
           <w:sz w:val="24"/>
           <w:szCs w:val="24"/>
@@ -1022,7 +1008,6 @@
           <w:p>
             <w:pPr>
               <w:ind w:right="283" w:firstLine="408"/>
-              <w:jc w:val="center"/>
               <w:rPr>
                 <w:sz w:val="24"/>
                 <w:szCs w:val="24"/>
@@ -1061,7 +1046,6 @@
           <w:p>
             <w:pPr>
               <w:ind w:right="456"/>
-              <w:jc w:val="center"/>
               <w:rPr>
                 <w:sz w:val="24"/>
                 <w:szCs w:val="24"/>
@@ -1092,7 +1076,6 @@
           <w:p>
             <w:pPr>
               <w:ind w:right="315"/>
-              <w:jc w:val="center"/>
               <w:rPr>
                 <w:sz w:val="24"/>
                 <w:szCs w:val="24"/>
@@ -1123,7 +1106,6 @@
           <w:p>
             <w:pPr>
               <w:ind w:right="396"/>
-              <w:jc w:val="center"/>
               <w:rPr>
                 <w:sz w:val="24"/>
                 <w:szCs w:val="24"/>
@@ -1154,7 +1136,6 @@
           <w:p>
             <w:pPr>
               <w:ind w:right="137"/>
-              <w:jc w:val="center"/>
               <w:rPr>
                 <w:sz w:val="24"/>
                 <w:szCs w:val="24"/>
@@ -1191,7 +1172,6 @@
           <w:p>
             <w:pPr>
               <w:ind w:right="76"/>
-              <w:jc w:val="center"/>
               <w:rPr>
                 <w:sz w:val="24"/>
                 <w:szCs w:val="24"/>
@@ -1220,7 +1200,6 @@
           <w:p>
             <w:pPr>
               <w:ind w:right="175"/>
-              <w:jc w:val="center"/>
               <w:rPr>
                 <w:sz w:val="24"/>
                 <w:szCs w:val="24"/>
@@ -1257,7 +1236,6 @@
           <w:p>
             <w:pPr>
               <w:ind w:left="140"/>
-              <w:jc w:val="center"/>
               <w:rPr>
                 <w:sz w:val="24"/>
                 <w:szCs w:val="24"/>
@@ -1285,7 +1263,6 @@
           <w:p>
             <w:pPr>
               <w:ind w:right="77"/>
-              <w:jc w:val="center"/>
               <w:rPr>
                 <w:sz w:val="24"/>
                 <w:szCs w:val="24"/>
@@ -1324,7 +1301,6 @@
           <w:p>
             <w:pPr>
               <w:ind w:right="91"/>
-              <w:jc w:val="center"/>
               <w:rPr>
                 <w:sz w:val="24"/>
                 <w:szCs w:val="24"/>
@@ -1496,7 +1472,6 @@
     <w:p>
       <w:pPr>
         <w:ind w:left="302" w:right="173"/>
-        <w:jc w:val="center"/>
         <w:rPr>
           <w:sz w:val="24"/>
           <w:szCs w:val="24"/>
@@ -1515,7 +1490,6 @@
     <w:p>
       <w:pPr>
         <w:ind w:left="302" w:right="173"/>
-        <w:jc w:val="center"/>
         <w:rPr>
           <w:sz w:val="24"/>
           <w:szCs w:val="24"/>
@@ -1560,7 +1534,6 @@
     </w:p>
     <w:p>
       <w:pPr>
-        <w:bidi w:val="0"/>
         <w:spacing w:after="160"/>
         <w:ind w:left="0" w:firstLine="0"/>
         <w:rPr>
@@ -2460,7 +2433,6 @@
     </w:p>
     <w:p>
       <w:pPr>
-        <w:bidi w:val="0"/>
         <w:spacing w:after="160"/>
         <w:ind w:left="0" w:firstLine="0"/>
         <w:rPr>
@@ -2681,7 +2653,6 @@
           </w:tcPr>
           <w:p>
             <w:pPr>
-              <w:jc w:val="center"/>
               <w:rPr>
                 <w:b/>
                 <w:bCs/>
@@ -2709,7 +2680,6 @@
           </w:tcPr>
           <w:p>
             <w:pPr>
-              <w:jc w:val="center"/>
               <w:rPr>
                 <w:b/>
                 <w:bCs/>
@@ -2731,7 +2701,6 @@
           </w:p>
           <w:p>
             <w:pPr>
-              <w:jc w:val="center"/>
               <w:rPr>
                 <w:b/>
                 <w:bCs/>
@@ -2749,7 +2718,6 @@
           </w:tcPr>
           <w:p>
             <w:pPr>
-              <w:jc w:val="center"/>
               <w:rPr>
                 <w:b/>
                 <w:bCs/>
@@ -2776,7 +2744,6 @@
           </w:tcPr>
           <w:p>
             <w:pPr>
-              <w:jc w:val="center"/>
               <w:rPr>
                 <w:b/>
                 <w:bCs/>
@@ -2810,7 +2777,6 @@
           </w:tcPr>
           <w:p>
             <w:pPr>
-              <w:jc w:val="center"/>
               <w:rPr>
                 <w:sz w:val="24"/>
                 <w:szCs w:val="24"/>
@@ -2838,7 +2804,6 @@
           <w:p>
             <w:pPr>
               <w:ind w:left="0" w:firstLine="0"/>
-              <w:jc w:val="center"/>
               <w:rPr>
                 <w:sz w:val="24"/>
                 <w:szCs w:val="24"/>
@@ -2865,7 +2830,6 @@
           </w:tcPr>
           <w:p>
             <w:pPr>
-              <w:jc w:val="center"/>
               <w:rPr>
                 <w:sz w:val="24"/>
                 <w:szCs w:val="24"/>
@@ -2883,7 +2847,6 @@
             <w:pPr>
               <w:spacing w:after="91"/>
               <w:ind w:right="979"/>
-              <w:jc w:val="center"/>
               <w:rPr>
                 <w:sz w:val="24"/>
                 <w:szCs w:val="24"/>
@@ -2895,17 +2858,15 @@
             <w:pPr>
               <w:spacing w:after="91"/>
               <w:ind w:right="979"/>
-              <w:jc w:val="center"/>
-              <w:rPr>
-                <w:sz w:val="24"/>
-                <w:szCs w:val="24"/>
-                <w:rtl/>
-              </w:rPr>
-            </w:pPr>
-          </w:p>
-          <w:p>
-            <w:pPr>
-              <w:jc w:val="center"/>
+              <w:rPr>
+                <w:sz w:val="24"/>
+                <w:szCs w:val="24"/>
+                <w:rtl/>
+              </w:rPr>
+            </w:pPr>
+          </w:p>
+          <w:p>
+            <w:pPr>
               <w:rPr>
                 <w:sz w:val="24"/>
                 <w:szCs w:val="24"/>
@@ -3651,7 +3612,6 @@
     </w:p>
     <w:p>
       <w:pPr>
-        <w:bidi w:val="0"/>
         <w:spacing w:after="160"/>
         <w:ind w:left="0" w:firstLine="0"/>
         <w:rPr>
@@ -3732,7 +3692,6 @@
           <w:p>
             <w:pPr>
               <w:ind w:left="6" w:firstLine="0"/>
-              <w:jc w:val="center"/>
               <w:rPr>
                 <w:b/>
                 <w:bCs/>
@@ -4810,7 +4769,6 @@
           </w:tcPr>
           <w:p>
             <w:pPr>
-              <w:jc w:val="center"/>
               <w:rPr>
                 <w:sz w:val="24"/>
                 <w:szCs w:val="24"/>
@@ -4960,7 +4918,6 @@
           </w:tcPr>
           <w:p>
             <w:pPr>
-              <w:jc w:val="center"/>
               <w:rPr>
                 <w:sz w:val="24"/>
                 <w:szCs w:val="24"/>
@@ -5110,7 +5067,6 @@
           </w:tcPr>
           <w:p>
             <w:pPr>
-              <w:jc w:val="center"/>
               <w:rPr>
                 <w:sz w:val="24"/>
                 <w:szCs w:val="24"/>
@@ -5228,7 +5184,6 @@
     </w:p>
     <w:p>
       <w:pPr>
-        <w:bidi w:val="0"/>
         <w:spacing w:after="160"/>
         <w:ind w:left="0" w:firstLine="0"/>
         <w:rPr>
@@ -5310,7 +5265,6 @@
           <w:p>
             <w:pPr>
               <w:ind w:left="0" w:firstLine="0"/>
-              <w:jc w:val="center"/>
               <w:rPr>
                 <w:sz w:val="24"/>
                 <w:szCs w:val="24"/>
@@ -6276,7 +6230,6 @@
           <w:p>
             <w:pPr>
               <w:ind w:left="0" w:firstLine="0"/>
-              <w:jc w:val="center"/>
               <w:rPr>
                 <w:sz w:val="24"/>
                 <w:szCs w:val="24"/>
@@ -7377,7 +7330,6 @@
     <w:p>
       <w:pPr>
         <w:ind w:left="7" w:firstLine="0"/>
-        <w:jc w:val="center"/>
         <w:rPr>
           <w:b/>
           <w:bCs/>
@@ -7402,7 +7354,6 @@
     </w:p>
     <w:p>
       <w:pPr>
-        <w:jc w:val="center"/>
         <w:rPr>
           <w:rFonts w:eastAsiaTheme="minorHAnsi"/>
           <w:color w:val="auto"/>
@@ -7464,7 +7415,6 @@
     </w:p>
     <w:p>
       <w:pPr>
-        <w:jc w:val="center"/>
         <w:rPr>
           <w:rFonts w:eastAsiaTheme="minorHAnsi"/>
           <w:color w:val="auto"/>
@@ -7476,7 +7426,6 @@
     </w:p>
     <w:p>
       <w:pPr>
-        <w:bidi w:val="0"/>
         <w:spacing w:after="160"/>
         <w:ind w:left="0" w:firstLine="0"/>
         <w:rPr>
@@ -8524,7 +8473,6 @@
     </w:p>
     <w:p>
       <w:pPr>
-        <w:bidi w:val="0"/>
         <w:spacing w:after="160"/>
         <w:ind w:left="0" w:firstLine="0"/>
         <w:rPr>
@@ -10274,54 +10222,410 @@
     </w:p>
     <w:p>
       <w:pPr>
-        <w:pStyle w:val="Heading1"/>
-      </w:pPr>
-      <w:r>
-        <w:rPr>
-          <w:rFonts w:hint="cs"/>
-          <w:rtl/>
-        </w:rPr>
-        <w:t xml:space="preserve">שימוש במבני נתונים וארגון קבצים </w:t>
-      </w:r>
-    </w:p>
-    <w:p>
-      <w:pPr>
-        <w:pStyle w:val="Heading2"/>
-        <w:rPr>
-          <w:rtl/>
-        </w:rPr>
-      </w:pPr>
-      <w:r>
-        <w:rPr>
-          <w:rFonts w:hint="cs"/>
-          <w:rtl/>
-        </w:rPr>
-        <w:t xml:space="preserve">נא פרט את מבני הנתונים. </w:t>
-      </w:r>
-    </w:p>
-    <w:p/>
-    <w:p>
-      <w:pPr>
-        <w:bidi w:val="0"/>
         <w:spacing w:after="160"/>
         <w:ind w:left="0" w:firstLine="0"/>
-        <w:jc w:val="right"/>
+        <w:rPr>
+          <w:sz w:val="24"/>
+          <w:szCs w:val="24"/>
+          <w:rtl/>
+        </w:rPr>
+      </w:pPr>
+      <w:r>
+        <w:rPr>
+          <w:sz w:val="24"/>
+          <w:szCs w:val="24"/>
+          <w:rtl/>
+        </w:rPr>
+        <w:br w:type="page"/>
+      </w:r>
+    </w:p>
+    <w:p>
+      <w:pPr>
+        <w:pStyle w:val="Heading1"/>
+      </w:pPr>
+      <w:r>
+        <w:rPr>
+          <w:rFonts w:hint="cs"/>
+          <w:rtl/>
+        </w:rPr>
+        <w:lastRenderedPageBreak/>
+        <w:t xml:space="preserve">שימוש במבני נתונים וארגון קבצים </w:t>
+      </w:r>
+    </w:p>
+    <w:p>
+      <w:pPr>
+        <w:pStyle w:val="Heading2"/>
+        <w:rPr>
+          <w:rtl/>
+        </w:rPr>
+      </w:pPr>
+      <w:r>
+        <w:rPr>
+          <w:rFonts w:hint="cs"/>
+          <w:rtl/>
+        </w:rPr>
+        <w:t xml:space="preserve">נא פרט את מבני הנתונים. </w:t>
+      </w:r>
+    </w:p>
+    <w:p>
+      <w:pPr>
+        <w:spacing w:after="160"/>
+        <w:ind w:left="0" w:firstLine="0"/>
+        <w:rPr>
+          <w:bCs/>
+          <w:sz w:val="24"/>
+          <w:szCs w:val="24"/>
+          <w:rtl/>
+        </w:rPr>
+      </w:pPr>
+    </w:p>
+    <w:p>
+      <w:pPr>
+        <w:spacing w:after="160"/>
+        <w:ind w:left="0" w:firstLine="0"/>
+        <w:rPr>
+          <w:sz w:val="24"/>
+          <w:szCs w:val="24"/>
+          <w:rtl/>
+        </w:rPr>
+      </w:pPr>
+      <w:r>
+        <w:rPr>
+          <w:bCs/>
+          <w:sz w:val="24"/>
+          <w:szCs w:val="24"/>
+          <w:rtl/>
+        </w:rPr>
+        <w:t>הערה:</w:t>
+      </w:r>
+      <w:r>
+        <w:rPr>
+          <w:sz w:val="24"/>
+          <w:szCs w:val="24"/>
+          <w:rtl/>
+        </w:rPr>
+        <w:t xml:space="preserve"> רון שלום להלן ה-</w:t>
+      </w:r>
+      <w:r>
+        <w:rPr>
+          <w:sz w:val="24"/>
+          <w:szCs w:val="24"/>
+        </w:rPr>
+        <w:t>ERD</w:t>
+      </w:r>
+      <w:r>
+        <w:rPr>
+          <w:sz w:val="24"/>
+          <w:szCs w:val="24"/>
+          <w:rtl/>
+        </w:rPr>
+        <w:t xml:space="preserve"> לתשומת </w:t>
+      </w:r>
+      <w:proofErr w:type="spellStart"/>
+      <w:r>
+        <w:rPr>
+          <w:sz w:val="24"/>
+          <w:szCs w:val="24"/>
+          <w:rtl/>
+        </w:rPr>
+        <w:t>לבך</w:t>
+      </w:r>
+      <w:proofErr w:type="spellEnd"/>
+      <w:r>
+        <w:rPr>
+          <w:sz w:val="24"/>
+          <w:szCs w:val="24"/>
+          <w:rtl/>
+        </w:rPr>
+        <w:t xml:space="preserve"> </w:t>
+      </w:r>
+      <w:proofErr w:type="spellStart"/>
+      <w:r>
+        <w:rPr>
+          <w:sz w:val="24"/>
+          <w:szCs w:val="24"/>
+          <w:rtl/>
+        </w:rPr>
+        <w:t>תבלת</w:t>
+      </w:r>
+      <w:proofErr w:type="spellEnd"/>
+      <w:r>
+        <w:rPr>
+          <w:sz w:val="24"/>
+          <w:szCs w:val="24"/>
+          <w:rtl/>
+        </w:rPr>
+        <w:t xml:space="preserve"> </w:t>
+      </w:r>
+      <w:r>
+        <w:rPr>
+          <w:sz w:val="24"/>
+          <w:szCs w:val="24"/>
+        </w:rPr>
+        <w:t>OPERATION</w:t>
+      </w:r>
+      <w:r>
+        <w:rPr>
+          <w:sz w:val="24"/>
+          <w:szCs w:val="24"/>
+          <w:rtl/>
+        </w:rPr>
+        <w:t xml:space="preserve"> לא נמצאת בגלל שהפעולות כמו הסרות והוספות לא נשמרים ב-</w:t>
+      </w:r>
+      <w:r>
+        <w:rPr>
+          <w:sz w:val="24"/>
+          <w:szCs w:val="24"/>
+        </w:rPr>
+        <w:t>DATABASE</w:t>
+      </w:r>
+      <w:r>
+        <w:rPr>
+          <w:sz w:val="24"/>
+          <w:szCs w:val="24"/>
+          <w:rtl/>
+        </w:rPr>
+        <w:t xml:space="preserve"> כלומר כן נכתב אם הסרתי\הוספתי מלצר אבל המתודה עצמה לא נמצאת ב-</w:t>
+      </w:r>
+      <w:r>
+        <w:rPr>
+          <w:sz w:val="24"/>
+          <w:szCs w:val="24"/>
+        </w:rPr>
+        <w:t>DB</w:t>
+      </w:r>
+      <w:r>
+        <w:rPr>
+          <w:sz w:val="24"/>
+          <w:szCs w:val="24"/>
+          <w:rtl/>
+        </w:rPr>
+        <w:t xml:space="preserve"> אלא ב-</w:t>
+      </w:r>
+      <w:r>
+        <w:rPr>
+          <w:sz w:val="24"/>
+          <w:szCs w:val="24"/>
+        </w:rPr>
+        <w:t>ENDPOINT</w:t>
+      </w:r>
+      <w:r>
+        <w:rPr>
+          <w:sz w:val="24"/>
+          <w:szCs w:val="24"/>
+          <w:rtl/>
+        </w:rPr>
+        <w:t xml:space="preserve"> של פורטל הבעל כלומר ה-</w:t>
+      </w:r>
+      <w:r>
+        <w:rPr>
+          <w:sz w:val="24"/>
+          <w:szCs w:val="24"/>
+        </w:rPr>
+        <w:t>API</w:t>
+      </w:r>
+      <w:r>
+        <w:rPr>
+          <w:sz w:val="24"/>
+          <w:szCs w:val="24"/>
+          <w:rtl/>
+        </w:rPr>
+        <w:t xml:space="preserve"> של ה-</w:t>
+      </w:r>
+      <w:r>
+        <w:rPr>
+          <w:sz w:val="24"/>
+          <w:szCs w:val="24"/>
+        </w:rPr>
+        <w:t>OWNER</w:t>
+      </w:r>
+      <w:r>
+        <w:rPr>
+          <w:sz w:val="24"/>
+          <w:szCs w:val="24"/>
+          <w:rtl/>
+        </w:rPr>
+        <w:t xml:space="preserve"> עצמו</w:t>
+      </w:r>
+    </w:p>
+    <w:p>
+      <w:pPr>
+        <w:spacing w:after="160"/>
+        <w:ind w:left="0" w:firstLine="0"/>
         <w:rPr>
           <w:b/>
-          <w:bCs/>
-          <w:sz w:val="24"/>
-          <w:szCs w:val="24"/>
-          <w:rtl/>
-        </w:rPr>
-      </w:pPr>
-      <w:r>
-        <w:rPr>
-          <w:sz w:val="24"/>
-          <w:szCs w:val="24"/>
-          <w:rtl/>
-        </w:rPr>
-        <w:br w:type="page"/>
-      </w:r>
+          <w:sz w:val="24"/>
+          <w:szCs w:val="24"/>
+          <w:rtl/>
+        </w:rPr>
+      </w:pPr>
+    </w:p>
+    <w:p>
+      <w:pPr>
+        <w:spacing w:after="160"/>
+        <w:ind w:left="0" w:firstLine="0"/>
+        <w:rPr>
+          <w:b/>
+          <w:sz w:val="24"/>
+          <w:szCs w:val="24"/>
+          <w:rtl/>
+        </w:rPr>
+      </w:pPr>
+    </w:p>
+    <w:p>
+      <w:pPr>
+        <w:spacing w:after="160"/>
+        <w:ind w:left="0" w:firstLine="0"/>
+        <w:rPr>
+          <w:b/>
+          <w:sz w:val="24"/>
+          <w:szCs w:val="24"/>
+        </w:rPr>
+      </w:pPr>
+      <w:r>
+        <w:rPr>
+          <w:b/>
+          <w:noProof/>
+          <w:sz w:val="24"/>
+          <w:szCs w:val="24"/>
+        </w:rPr>
+        <w:drawing>
+          <wp:inline distT="0" distB="0" distL="0" distR="0" wp14:anchorId="02D09044" wp14:editId="1BEA7822">
+            <wp:extent cx="5906770" cy="5461000"/>
+            <wp:effectExtent l="0" t="0" r="0" b="6350"/>
+            <wp:docPr id="911193737" name="Picture 3"/>
+            <wp:cNvGraphicFramePr>
+              <a:graphicFrameLocks xmlns:a="http://schemas.openxmlformats.org/drawingml/2006/main" noChangeAspect="1"/>
+            </wp:cNvGraphicFramePr>
+            <a:graphic xmlns:a="http://schemas.openxmlformats.org/drawingml/2006/main">
+              <a:graphicData uri="http://schemas.openxmlformats.org/drawingml/2006/picture">
+                <pic:pic xmlns:pic="http://schemas.openxmlformats.org/drawingml/2006/picture">
+                  <pic:nvPicPr>
+                    <pic:cNvPr id="911193737" name="Picture 911193737"/>
+                    <pic:cNvPicPr/>
+                  </pic:nvPicPr>
+                  <pic:blipFill>
+                    <a:blip r:embed="rId32">
+                      <a:extLst>
+                        <a:ext uri="{28A0092B-C50C-407E-A947-70E740481C1C}">
+                          <a14:useLocalDpi xmlns:a14="http://schemas.microsoft.com/office/drawing/2010/main" val="0"/>
+                        </a:ext>
+                      </a:extLst>
+                    </a:blip>
+                    <a:stretch>
+                      <a:fillRect/>
+                    </a:stretch>
+                  </pic:blipFill>
+                  <pic:spPr>
+                    <a:xfrm>
+                      <a:off x="0" y="0"/>
+                      <a:ext cx="5906770" cy="5461000"/>
+                    </a:xfrm>
+                    <a:prstGeom prst="rect">
+                      <a:avLst/>
+                    </a:prstGeom>
+                  </pic:spPr>
+                </pic:pic>
+              </a:graphicData>
+            </a:graphic>
+          </wp:inline>
+        </w:drawing>
+      </w:r>
+    </w:p>
+    <w:p>
+      <w:pPr>
+        <w:spacing w:after="160"/>
+        <w:ind w:left="0" w:firstLine="0"/>
+        <w:rPr>
+          <w:b/>
+          <w:sz w:val="24"/>
+          <w:szCs w:val="24"/>
+          <w:rtl/>
+        </w:rPr>
+      </w:pPr>
+    </w:p>
+    <w:p>
+      <w:pPr>
+        <w:spacing w:after="160"/>
+        <w:ind w:left="0" w:firstLine="0"/>
+        <w:rPr>
+          <w:b/>
+          <w:sz w:val="24"/>
+          <w:szCs w:val="24"/>
+          <w:rtl/>
+        </w:rPr>
+      </w:pPr>
+    </w:p>
+    <w:p>
+      <w:pPr>
+        <w:spacing w:after="160"/>
+        <w:ind w:left="0" w:firstLine="0"/>
+        <w:rPr>
+          <w:b/>
+          <w:sz w:val="24"/>
+          <w:szCs w:val="24"/>
+          <w:rtl/>
+        </w:rPr>
+      </w:pPr>
+    </w:p>
+    <w:p>
+      <w:pPr>
+        <w:spacing w:after="160"/>
+        <w:ind w:left="0" w:firstLine="0"/>
+        <w:rPr>
+          <w:b/>
+          <w:sz w:val="24"/>
+          <w:szCs w:val="24"/>
+          <w:rtl/>
+        </w:rPr>
+      </w:pPr>
+    </w:p>
+    <w:p>
+      <w:pPr>
+        <w:spacing w:after="160"/>
+        <w:ind w:left="0" w:firstLine="0"/>
+        <w:rPr>
+          <w:b/>
+          <w:sz w:val="24"/>
+          <w:szCs w:val="24"/>
+        </w:rPr>
+      </w:pPr>
+    </w:p>
+    <w:p>
+      <w:pPr>
+        <w:spacing w:after="160"/>
+        <w:ind w:left="0" w:firstLine="0"/>
+        <w:rPr>
+          <w:b/>
+          <w:sz w:val="24"/>
+          <w:szCs w:val="24"/>
+          <w:rtl/>
+        </w:rPr>
+      </w:pPr>
+    </w:p>
+    <w:p>
+      <w:pPr>
+        <w:spacing w:after="160"/>
+        <w:ind w:left="0" w:firstLine="0"/>
+        <w:rPr>
+          <w:b/>
+          <w:sz w:val="24"/>
+          <w:szCs w:val="24"/>
+          <w:rtl/>
+        </w:rPr>
+      </w:pPr>
+    </w:p>
+    <w:p>
+      <w:pPr>
+        <w:spacing w:after="160"/>
+        <w:ind w:left="0" w:firstLine="0"/>
+        <w:rPr>
+          <w:b/>
+          <w:sz w:val="24"/>
+          <w:szCs w:val="24"/>
+          <w:rtl/>
+        </w:rPr>
+      </w:pPr>
     </w:p>
     <w:p>
       <w:pPr>
@@ -10395,7 +10699,7 @@
                     <pic:cNvPicPr/>
                   </pic:nvPicPr>
                   <pic:blipFill>
-                    <a:blip r:embed="rId32">
+                    <a:blip r:embed="rId33">
                       <a:extLst>
                         <a:ext uri="{28A0092B-C50C-407E-A947-70E740481C1C}">
                           <a14:useLocalDpi xmlns:a14="http://schemas.microsoft.com/office/drawing/2010/main" val="0"/>
@@ -10568,9 +10872,9 @@
       </w:r>
     </w:p>
     <w:sectPr>
-      <w:footerReference w:type="even" r:id="rId33"/>
-      <w:footerReference w:type="default" r:id="rId34"/>
-      <w:footerReference w:type="first" r:id="rId35"/>
+      <w:footerReference w:type="even" r:id="rId34"/>
+      <w:footerReference w:type="default" r:id="rId35"/>
+      <w:footerReference w:type="first" r:id="rId36"/>
       <w:pgSz w:w="11906" w:h="16841"/>
       <w:pgMar w:top="724" w:right="1462" w:bottom="289" w:left="1142" w:header="720" w:footer="720" w:gutter="0"/>
       <w:cols w:space="720"/>

</xml_diff>